<commit_message>
update JLL API in aggregation document
</commit_message>
<xml_diff>
--- a/Docs by Divanshu/Docs for JLL API Demo/Set up aggregated Api to create work order.docx
+++ b/Docs by Divanshu/Docs for JLL API Demo/Set up aggregated Api to create work order.docx
@@ -10,7 +10,54 @@
         <w:t>Set up aggregated Api to create work order</w:t>
       </w:r>
     </w:p>
-    <w:p/>
+    <w:p>
+      <w:pPr>
+        <w:pStyle w:val="Heading2"/>
+        <w:keepNext w:val="0"/>
+        <w:keepLines w:val="0"/>
+        <w:pBdr>
+          <w:top w:val="single" w:sz="24" w:space="0" w:color="DEEAF6" w:themeColor="accent1" w:themeTint="33"/>
+          <w:left w:val="single" w:sz="24" w:space="0" w:color="DEEAF6" w:themeColor="accent1" w:themeTint="33"/>
+          <w:bottom w:val="single" w:sz="24" w:space="0" w:color="DEEAF6" w:themeColor="accent1" w:themeTint="33"/>
+          <w:right w:val="single" w:sz="24" w:space="0" w:color="DEEAF6" w:themeColor="accent1" w:themeTint="33"/>
+        </w:pBdr>
+        <w:shd w:val="clear" w:color="auto" w:fill="DEEAF6" w:themeFill="accent1" w:themeFillTint="33"/>
+        <w:spacing w:before="100" w:line="276" w:lineRule="auto"/>
+        <w:rPr>
+          <w:rFonts w:asciiTheme="minorHAnsi" w:eastAsiaTheme="minorEastAsia" w:hAnsiTheme="minorHAnsi" w:cstheme="minorBidi"/>
+          <w:caps/>
+          <w:noProof/>
+          <w:color w:val="auto"/>
+          <w:spacing w:val="15"/>
+          <w:sz w:val="20"/>
+          <w:szCs w:val="20"/>
+        </w:rPr>
+      </w:pPr>
+      <w:r>
+        <w:rPr>
+          <w:rFonts w:asciiTheme="minorHAnsi" w:eastAsiaTheme="minorEastAsia" w:hAnsiTheme="minorHAnsi" w:cstheme="minorBidi"/>
+          <w:caps/>
+          <w:noProof/>
+          <w:color w:val="auto"/>
+          <w:spacing w:val="15"/>
+          <w:sz w:val="20"/>
+          <w:szCs w:val="20"/>
+        </w:rPr>
+        <w:t xml:space="preserve">Create </w:t>
+      </w:r>
+      <w:r>
+        <w:rPr>
+          <w:rFonts w:asciiTheme="minorHAnsi" w:eastAsiaTheme="minorEastAsia" w:hAnsiTheme="minorHAnsi" w:cstheme="minorBidi"/>
+          <w:caps/>
+          <w:noProof/>
+          <w:color w:val="auto"/>
+          <w:spacing w:val="15"/>
+          <w:sz w:val="20"/>
+          <w:szCs w:val="20"/>
+        </w:rPr>
+        <w:t>API for JLL Access token</w:t>
+      </w:r>
+    </w:p>
     <w:p>
       <w:pPr>
         <w:pStyle w:val="ListParagraph"/>
@@ -53,6 +100,755 @@
         <w:numPr>
           <w:ilvl w:val="0"/>
           <w:numId w:val="2"/>
+        </w:numPr>
+      </w:pPr>
+      <w:r>
+        <w:t>Click on ‘Add API’.</w:t>
+      </w:r>
+    </w:p>
+    <w:p>
+      <w:pPr>
+        <w:ind w:left="360"/>
+      </w:pPr>
+      <w:r>
+        <w:rPr>
+          <w:noProof/>
+        </w:rPr>
+        <w:drawing>
+          <wp:inline distT="0" distB="0" distL="0" distR="0" wp14:anchorId="02771EA8" wp14:editId="2EDFC011">
+            <wp:extent cx="5943600" cy="1469390"/>
+            <wp:effectExtent l="19050" t="19050" r="19050" b="16510"/>
+            <wp:docPr id="7" name="Picture 7"/>
+            <wp:cNvGraphicFramePr>
+              <a:graphicFrameLocks xmlns:a="http://schemas.openxmlformats.org/drawingml/2006/main" noChangeAspect="1"/>
+            </wp:cNvGraphicFramePr>
+            <a:graphic xmlns:a="http://schemas.openxmlformats.org/drawingml/2006/main">
+              <a:graphicData uri="http://schemas.openxmlformats.org/drawingml/2006/picture">
+                <pic:pic xmlns:pic="http://schemas.openxmlformats.org/drawingml/2006/picture">
+                  <pic:nvPicPr>
+                    <pic:cNvPr id="1" name=""/>
+                    <pic:cNvPicPr/>
+                  </pic:nvPicPr>
+                  <pic:blipFill>
+                    <a:blip r:embed="rId7"/>
+                    <a:stretch>
+                      <a:fillRect/>
+                    </a:stretch>
+                  </pic:blipFill>
+                  <pic:spPr>
+                    <a:xfrm>
+                      <a:off x="0" y="0"/>
+                      <a:ext cx="5943600" cy="1469390"/>
+                    </a:xfrm>
+                    <a:prstGeom prst="rect">
+                      <a:avLst/>
+                    </a:prstGeom>
+                    <a:ln>
+                      <a:solidFill>
+                        <a:schemeClr val="accent1"/>
+                      </a:solidFill>
+                    </a:ln>
+                  </pic:spPr>
+                </pic:pic>
+              </a:graphicData>
+            </a:graphic>
+          </wp:inline>
+        </w:drawing>
+      </w:r>
+    </w:p>
+    <w:p>
+      <w:pPr>
+        <w:pStyle w:val="ListParagraph"/>
+        <w:numPr>
+          <w:ilvl w:val="0"/>
+          <w:numId w:val="2"/>
+        </w:numPr>
+      </w:pPr>
+      <w:r>
+        <w:t>Enter below highlighted details and Click ‘Save’.</w:t>
+      </w:r>
+    </w:p>
+    <w:p>
+      <w:pPr>
+        <w:jc w:val="center"/>
+      </w:pPr>
+      <w:r>
+        <w:rPr>
+          <w:noProof/>
+        </w:rPr>
+        <w:drawing>
+          <wp:inline distT="0" distB="0" distL="0" distR="0" wp14:anchorId="0CE4583C" wp14:editId="6BCFCB83">
+            <wp:extent cx="4317558" cy="3791749"/>
+            <wp:effectExtent l="19050" t="19050" r="26035" b="18415"/>
+            <wp:docPr id="9" name="Picture 9"/>
+            <wp:cNvGraphicFramePr>
+              <a:graphicFrameLocks xmlns:a="http://schemas.openxmlformats.org/drawingml/2006/main" noChangeAspect="1"/>
+            </wp:cNvGraphicFramePr>
+            <a:graphic xmlns:a="http://schemas.openxmlformats.org/drawingml/2006/main">
+              <a:graphicData uri="http://schemas.openxmlformats.org/drawingml/2006/picture">
+                <pic:pic xmlns:pic="http://schemas.openxmlformats.org/drawingml/2006/picture">
+                  <pic:nvPicPr>
+                    <pic:cNvPr id="1" name=""/>
+                    <pic:cNvPicPr/>
+                  </pic:nvPicPr>
+                  <pic:blipFill>
+                    <a:blip r:embed="rId8"/>
+                    <a:stretch>
+                      <a:fillRect/>
+                    </a:stretch>
+                  </pic:blipFill>
+                  <pic:spPr>
+                    <a:xfrm>
+                      <a:off x="0" y="0"/>
+                      <a:ext cx="4322999" cy="3796528"/>
+                    </a:xfrm>
+                    <a:prstGeom prst="rect">
+                      <a:avLst/>
+                    </a:prstGeom>
+                    <a:ln>
+                      <a:solidFill>
+                        <a:schemeClr val="accent1"/>
+                      </a:solidFill>
+                    </a:ln>
+                  </pic:spPr>
+                </pic:pic>
+              </a:graphicData>
+            </a:graphic>
+          </wp:inline>
+        </w:drawing>
+      </w:r>
+    </w:p>
+    <w:p>
+      <w:pPr>
+        <w:pStyle w:val="ListParagraph"/>
+        <w:numPr>
+          <w:ilvl w:val="0"/>
+          <w:numId w:val="2"/>
+        </w:numPr>
+      </w:pPr>
+      <w:r>
+        <w:t>Click on ‘ADD’ Operation.</w:t>
+      </w:r>
+    </w:p>
+    <w:p>
+      <w:pPr>
+        <w:pStyle w:val="ListParagraph"/>
+      </w:pPr>
+      <w:r>
+        <w:rPr>
+          <w:noProof/>
+        </w:rPr>
+        <w:lastRenderedPageBreak/>
+        <w:drawing>
+          <wp:inline distT="0" distB="0" distL="0" distR="0" wp14:anchorId="7DEB6DB0" wp14:editId="372EA44D">
+            <wp:extent cx="5666510" cy="2965837"/>
+            <wp:effectExtent l="19050" t="19050" r="10795" b="25400"/>
+            <wp:docPr id="10" name="Picture 10"/>
+            <wp:cNvGraphicFramePr>
+              <a:graphicFrameLocks xmlns:a="http://schemas.openxmlformats.org/drawingml/2006/main" noChangeAspect="1"/>
+            </wp:cNvGraphicFramePr>
+            <a:graphic xmlns:a="http://schemas.openxmlformats.org/drawingml/2006/main">
+              <a:graphicData uri="http://schemas.openxmlformats.org/drawingml/2006/picture">
+                <pic:pic xmlns:pic="http://schemas.openxmlformats.org/drawingml/2006/picture">
+                  <pic:nvPicPr>
+                    <pic:cNvPr id="1" name=""/>
+                    <pic:cNvPicPr/>
+                  </pic:nvPicPr>
+                  <pic:blipFill>
+                    <a:blip r:embed="rId9"/>
+                    <a:stretch>
+                      <a:fillRect/>
+                    </a:stretch>
+                  </pic:blipFill>
+                  <pic:spPr>
+                    <a:xfrm>
+                      <a:off x="0" y="0"/>
+                      <a:ext cx="5671788" cy="2968599"/>
+                    </a:xfrm>
+                    <a:prstGeom prst="rect">
+                      <a:avLst/>
+                    </a:prstGeom>
+                    <a:ln>
+                      <a:solidFill>
+                        <a:schemeClr val="accent1"/>
+                      </a:solidFill>
+                    </a:ln>
+                  </pic:spPr>
+                </pic:pic>
+              </a:graphicData>
+            </a:graphic>
+          </wp:inline>
+        </w:drawing>
+      </w:r>
+    </w:p>
+    <w:p>
+      <w:pPr>
+        <w:pStyle w:val="ListParagraph"/>
+      </w:pPr>
+      <w:r>
+        <w:rPr>
+          <w:noProof/>
+        </w:rPr>
+        <w:drawing>
+          <wp:inline distT="0" distB="0" distL="0" distR="0" wp14:anchorId="5C45E3F8" wp14:editId="0CCF8D2D">
+            <wp:extent cx="5943600" cy="3060700"/>
+            <wp:effectExtent l="0" t="0" r="0" b="6350"/>
+            <wp:docPr id="11" name="Picture 11"/>
+            <wp:cNvGraphicFramePr>
+              <a:graphicFrameLocks xmlns:a="http://schemas.openxmlformats.org/drawingml/2006/main" noChangeAspect="1"/>
+            </wp:cNvGraphicFramePr>
+            <a:graphic xmlns:a="http://schemas.openxmlformats.org/drawingml/2006/main">
+              <a:graphicData uri="http://schemas.openxmlformats.org/drawingml/2006/picture">
+                <pic:pic xmlns:pic="http://schemas.openxmlformats.org/drawingml/2006/picture">
+                  <pic:nvPicPr>
+                    <pic:cNvPr id="1" name=""/>
+                    <pic:cNvPicPr/>
+                  </pic:nvPicPr>
+                  <pic:blipFill>
+                    <a:blip r:embed="rId10"/>
+                    <a:stretch>
+                      <a:fillRect/>
+                    </a:stretch>
+                  </pic:blipFill>
+                  <pic:spPr>
+                    <a:xfrm>
+                      <a:off x="0" y="0"/>
+                      <a:ext cx="5943600" cy="3060700"/>
+                    </a:xfrm>
+                    <a:prstGeom prst="rect">
+                      <a:avLst/>
+                    </a:prstGeom>
+                  </pic:spPr>
+                </pic:pic>
+              </a:graphicData>
+            </a:graphic>
+          </wp:inline>
+        </w:drawing>
+      </w:r>
+    </w:p>
+    <w:p>
+      <w:pPr>
+        <w:pStyle w:val="ListParagraph"/>
+        <w:numPr>
+          <w:ilvl w:val="0"/>
+          <w:numId w:val="2"/>
+        </w:numPr>
+      </w:pPr>
+      <w:r>
+        <w:t>Click ‘Save’.</w:t>
+      </w:r>
+    </w:p>
+    <w:p>
+      <w:pPr>
+        <w:pStyle w:val="ListParagraph"/>
+        <w:numPr>
+          <w:ilvl w:val="0"/>
+          <w:numId w:val="2"/>
+        </w:numPr>
+      </w:pPr>
+      <w:r>
+        <w:t>Go to Policy Editor; Policies -&gt; PG API Version -&gt; click on ADD Policy.</w:t>
+      </w:r>
+    </w:p>
+    <w:p>
+      <w:pPr>
+        <w:pStyle w:val="ListParagraph"/>
+        <w:numPr>
+          <w:ilvl w:val="0"/>
+          <w:numId w:val="2"/>
+        </w:numPr>
+      </w:pPr>
+      <w:r>
+        <w:t>Add below attached text file content and Save.</w:t>
+      </w:r>
+    </w:p>
+    <w:p>
+      <w:pPr>
+        <w:pStyle w:val="ListParagraph"/>
+        <w:ind w:left="2880" w:firstLine="720"/>
+      </w:pPr>
+      <w:r>
+        <w:object w:dxaOrig="1816" w:dyaOrig="811">
+          <v:shapetype id="_x0000_t75" coordsize="21600,21600" o:spt="75" o:preferrelative="t" path="m@4@5l@4@11@9@11@9@5xe" filled="f" stroked="f">
+            <v:stroke joinstyle="miter"/>
+            <v:formulas>
+              <v:f eqn="if lineDrawn pixelLineWidth 0"/>
+              <v:f eqn="sum @0 1 0"/>
+              <v:f eqn="sum 0 0 @1"/>
+              <v:f eqn="prod @2 1 2"/>
+              <v:f eqn="prod @3 21600 pixelWidth"/>
+              <v:f eqn="prod @3 21600 pixelHeight"/>
+              <v:f eqn="sum @0 0 1"/>
+              <v:f eqn="prod @6 1 2"/>
+              <v:f eqn="prod @7 21600 pixelWidth"/>
+              <v:f eqn="sum @8 21600 0"/>
+              <v:f eqn="prod @7 21600 pixelHeight"/>
+              <v:f eqn="sum @10 21600 0"/>
+            </v:formulas>
+            <v:path o:extrusionok="f" gradientshapeok="t" o:connecttype="rect"/>
+            <o:lock v:ext="edit" aspectratio="t"/>
+          </v:shapetype>
+          <v:shape id="_x0000_i1029" type="#_x0000_t75" style="width:90.8pt;height:40.7pt" o:ole="">
+            <v:imagedata r:id="rId11" o:title=""/>
+          </v:shape>
+          <o:OLEObject Type="Embed" ProgID="Package" ShapeID="_x0000_i1029" DrawAspect="Content" ObjectID="_1560174625" r:id="rId12"/>
+        </w:object>
+      </w:r>
+    </w:p>
+    <w:p>
+      <w:pPr>
+        <w:pStyle w:val="Heading2"/>
+        <w:keepNext w:val="0"/>
+        <w:keepLines w:val="0"/>
+        <w:pBdr>
+          <w:top w:val="single" w:sz="24" w:space="0" w:color="DEEAF6" w:themeColor="accent1" w:themeTint="33"/>
+          <w:left w:val="single" w:sz="24" w:space="0" w:color="DEEAF6" w:themeColor="accent1" w:themeTint="33"/>
+          <w:bottom w:val="single" w:sz="24" w:space="0" w:color="DEEAF6" w:themeColor="accent1" w:themeTint="33"/>
+          <w:right w:val="single" w:sz="24" w:space="0" w:color="DEEAF6" w:themeColor="accent1" w:themeTint="33"/>
+        </w:pBdr>
+        <w:shd w:val="clear" w:color="auto" w:fill="DEEAF6" w:themeFill="accent1" w:themeFillTint="33"/>
+        <w:spacing w:before="100" w:line="276" w:lineRule="auto"/>
+        <w:rPr>
+          <w:rFonts w:asciiTheme="minorHAnsi" w:eastAsiaTheme="minorEastAsia" w:hAnsiTheme="minorHAnsi" w:cstheme="minorBidi"/>
+          <w:caps/>
+          <w:noProof/>
+          <w:color w:val="auto"/>
+          <w:spacing w:val="15"/>
+          <w:sz w:val="20"/>
+          <w:szCs w:val="20"/>
+        </w:rPr>
+      </w:pPr>
+      <w:r>
+        <w:rPr>
+          <w:rFonts w:asciiTheme="minorHAnsi" w:eastAsiaTheme="minorEastAsia" w:hAnsiTheme="minorHAnsi" w:cstheme="minorBidi"/>
+          <w:caps/>
+          <w:noProof/>
+          <w:color w:val="auto"/>
+          <w:spacing w:val="15"/>
+          <w:sz w:val="20"/>
+          <w:szCs w:val="20"/>
+        </w:rPr>
+        <w:t xml:space="preserve">Create </w:t>
+      </w:r>
+      <w:r>
+        <w:rPr>
+          <w:rFonts w:asciiTheme="minorHAnsi" w:eastAsiaTheme="minorEastAsia" w:hAnsiTheme="minorHAnsi" w:cstheme="minorBidi"/>
+          <w:caps/>
+          <w:noProof/>
+          <w:color w:val="auto"/>
+          <w:spacing w:val="15"/>
+          <w:sz w:val="20"/>
+          <w:szCs w:val="20"/>
+        </w:rPr>
+        <w:t xml:space="preserve">API to create work order </w:t>
+      </w:r>
+    </w:p>
+    <w:p>
+      <w:pPr>
+        <w:pStyle w:val="ListParagraph"/>
+        <w:numPr>
+          <w:ilvl w:val="0"/>
+          <w:numId w:val="5"/>
+        </w:numPr>
+      </w:pPr>
+      <w:r>
+        <w:t>Login to Azure Portal; navigate to respective resource group -&gt; API Management Service.</w:t>
+      </w:r>
+    </w:p>
+    <w:p>
+      <w:pPr>
+        <w:pStyle w:val="ListParagraph"/>
+        <w:numPr>
+          <w:ilvl w:val="0"/>
+          <w:numId w:val="5"/>
+        </w:numPr>
+      </w:pPr>
+      <w:r>
+        <w:t>Click on ‘APIs -Preview’</w:t>
+      </w:r>
+    </w:p>
+    <w:p>
+      <w:pPr>
+        <w:pStyle w:val="ListParagraph"/>
+        <w:numPr>
+          <w:ilvl w:val="0"/>
+          <w:numId w:val="5"/>
+        </w:numPr>
+      </w:pPr>
+      <w:r>
+        <w:t>Go to Publisher Portal.</w:t>
+      </w:r>
+    </w:p>
+    <w:p>
+      <w:pPr>
+        <w:pStyle w:val="ListParagraph"/>
+        <w:numPr>
+          <w:ilvl w:val="0"/>
+          <w:numId w:val="5"/>
+        </w:numPr>
+      </w:pPr>
+      <w:r>
+        <w:lastRenderedPageBreak/>
+        <w:t>Click on ‘Add API’.</w:t>
+      </w:r>
+    </w:p>
+    <w:p>
+      <w:pPr>
+        <w:ind w:left="360"/>
+      </w:pPr>
+      <w:r>
+        <w:rPr>
+          <w:noProof/>
+        </w:rPr>
+        <w:drawing>
+          <wp:inline distT="0" distB="0" distL="0" distR="0" wp14:anchorId="02771EA8" wp14:editId="2EDFC011">
+            <wp:extent cx="5943600" cy="1469390"/>
+            <wp:effectExtent l="19050" t="19050" r="19050" b="16510"/>
+            <wp:docPr id="8" name="Picture 8"/>
+            <wp:cNvGraphicFramePr>
+              <a:graphicFrameLocks xmlns:a="http://schemas.openxmlformats.org/drawingml/2006/main" noChangeAspect="1"/>
+            </wp:cNvGraphicFramePr>
+            <a:graphic xmlns:a="http://schemas.openxmlformats.org/drawingml/2006/main">
+              <a:graphicData uri="http://schemas.openxmlformats.org/drawingml/2006/picture">
+                <pic:pic xmlns:pic="http://schemas.openxmlformats.org/drawingml/2006/picture">
+                  <pic:nvPicPr>
+                    <pic:cNvPr id="1" name=""/>
+                    <pic:cNvPicPr/>
+                  </pic:nvPicPr>
+                  <pic:blipFill>
+                    <a:blip r:embed="rId7"/>
+                    <a:stretch>
+                      <a:fillRect/>
+                    </a:stretch>
+                  </pic:blipFill>
+                  <pic:spPr>
+                    <a:xfrm>
+                      <a:off x="0" y="0"/>
+                      <a:ext cx="5943600" cy="1469390"/>
+                    </a:xfrm>
+                    <a:prstGeom prst="rect">
+                      <a:avLst/>
+                    </a:prstGeom>
+                    <a:ln>
+                      <a:solidFill>
+                        <a:schemeClr val="accent1"/>
+                      </a:solidFill>
+                    </a:ln>
+                  </pic:spPr>
+                </pic:pic>
+              </a:graphicData>
+            </a:graphic>
+          </wp:inline>
+        </w:drawing>
+      </w:r>
+    </w:p>
+    <w:p>
+      <w:pPr>
+        <w:pStyle w:val="ListParagraph"/>
+        <w:numPr>
+          <w:ilvl w:val="0"/>
+          <w:numId w:val="5"/>
+        </w:numPr>
+      </w:pPr>
+      <w:r>
+        <w:t>Enter below highlighted details and Click ‘Save’.</w:t>
+      </w:r>
+    </w:p>
+    <w:p>
+      <w:r>
+        <w:rPr>
+          <w:noProof/>
+        </w:rPr>
+        <w:drawing>
+          <wp:inline distT="0" distB="0" distL="0" distR="0" wp14:anchorId="5AA61DBD" wp14:editId="644612F9">
+            <wp:extent cx="5943600" cy="4575175"/>
+            <wp:effectExtent l="19050" t="19050" r="19050" b="15875"/>
+            <wp:docPr id="12" name="Picture 12"/>
+            <wp:cNvGraphicFramePr>
+              <a:graphicFrameLocks xmlns:a="http://schemas.openxmlformats.org/drawingml/2006/main" noChangeAspect="1"/>
+            </wp:cNvGraphicFramePr>
+            <a:graphic xmlns:a="http://schemas.openxmlformats.org/drawingml/2006/main">
+              <a:graphicData uri="http://schemas.openxmlformats.org/drawingml/2006/picture">
+                <pic:pic xmlns:pic="http://schemas.openxmlformats.org/drawingml/2006/picture">
+                  <pic:nvPicPr>
+                    <pic:cNvPr id="1" name=""/>
+                    <pic:cNvPicPr/>
+                  </pic:nvPicPr>
+                  <pic:blipFill>
+                    <a:blip r:embed="rId13"/>
+                    <a:stretch>
+                      <a:fillRect/>
+                    </a:stretch>
+                  </pic:blipFill>
+                  <pic:spPr>
+                    <a:xfrm>
+                      <a:off x="0" y="0"/>
+                      <a:ext cx="5943600" cy="4575175"/>
+                    </a:xfrm>
+                    <a:prstGeom prst="rect">
+                      <a:avLst/>
+                    </a:prstGeom>
+                    <a:ln>
+                      <a:solidFill>
+                        <a:schemeClr val="accent1"/>
+                      </a:solidFill>
+                    </a:ln>
+                  </pic:spPr>
+                </pic:pic>
+              </a:graphicData>
+            </a:graphic>
+          </wp:inline>
+        </w:drawing>
+      </w:r>
+    </w:p>
+    <w:p>
+      <w:pPr>
+        <w:pStyle w:val="ListParagraph"/>
+        <w:numPr>
+          <w:ilvl w:val="0"/>
+          <w:numId w:val="5"/>
+        </w:numPr>
+      </w:pPr>
+      <w:r>
+        <w:t>Click on ‘ADD’ operation.</w:t>
+      </w:r>
+    </w:p>
+    <w:p>
+      <w:pPr>
+        <w:pStyle w:val="ListParagraph"/>
+        <w:numPr>
+          <w:ilvl w:val="0"/>
+          <w:numId w:val="5"/>
+        </w:numPr>
+      </w:pPr>
+      <w:r>
+        <w:t xml:space="preserve">Enter below highlighted details and </w:t>
+      </w:r>
+      <w:r>
+        <w:t>click ‘</w:t>
+      </w:r>
+      <w:r>
+        <w:t>Save</w:t>
+      </w:r>
+      <w:r>
+        <w:t>’</w:t>
+      </w:r>
+      <w:r>
+        <w:t>.</w:t>
+      </w:r>
+    </w:p>
+    <w:p>
+      <w:r>
+        <w:rPr>
+          <w:noProof/>
+        </w:rPr>
+        <w:lastRenderedPageBreak/>
+        <w:drawing>
+          <wp:inline distT="0" distB="0" distL="0" distR="0" wp14:anchorId="5E7155D9" wp14:editId="6E3CFCF7">
+            <wp:extent cx="5943600" cy="3347085"/>
+            <wp:effectExtent l="19050" t="19050" r="19050" b="24765"/>
+            <wp:docPr id="13" name="Picture 13"/>
+            <wp:cNvGraphicFramePr>
+              <a:graphicFrameLocks xmlns:a="http://schemas.openxmlformats.org/drawingml/2006/main" noChangeAspect="1"/>
+            </wp:cNvGraphicFramePr>
+            <a:graphic xmlns:a="http://schemas.openxmlformats.org/drawingml/2006/main">
+              <a:graphicData uri="http://schemas.openxmlformats.org/drawingml/2006/picture">
+                <pic:pic xmlns:pic="http://schemas.openxmlformats.org/drawingml/2006/picture">
+                  <pic:nvPicPr>
+                    <pic:cNvPr id="1" name=""/>
+                    <pic:cNvPicPr/>
+                  </pic:nvPicPr>
+                  <pic:blipFill>
+                    <a:blip r:embed="rId14"/>
+                    <a:stretch>
+                      <a:fillRect/>
+                    </a:stretch>
+                  </pic:blipFill>
+                  <pic:spPr>
+                    <a:xfrm>
+                      <a:off x="0" y="0"/>
+                      <a:ext cx="5943600" cy="3347085"/>
+                    </a:xfrm>
+                    <a:prstGeom prst="rect">
+                      <a:avLst/>
+                    </a:prstGeom>
+                    <a:ln>
+                      <a:solidFill>
+                        <a:schemeClr val="accent1"/>
+                      </a:solidFill>
+                    </a:ln>
+                  </pic:spPr>
+                </pic:pic>
+              </a:graphicData>
+            </a:graphic>
+          </wp:inline>
+        </w:drawing>
+      </w:r>
+    </w:p>
+    <w:p>
+      <w:r>
+        <w:rPr>
+          <w:noProof/>
+        </w:rPr>
+        <w:drawing>
+          <wp:inline distT="0" distB="0" distL="0" distR="0" wp14:anchorId="7330D05B" wp14:editId="7DDC94B3">
+            <wp:extent cx="5943600" cy="4274820"/>
+            <wp:effectExtent l="19050" t="19050" r="19050" b="11430"/>
+            <wp:docPr id="14" name="Picture 14"/>
+            <wp:cNvGraphicFramePr>
+              <a:graphicFrameLocks xmlns:a="http://schemas.openxmlformats.org/drawingml/2006/main" noChangeAspect="1"/>
+            </wp:cNvGraphicFramePr>
+            <a:graphic xmlns:a="http://schemas.openxmlformats.org/drawingml/2006/main">
+              <a:graphicData uri="http://schemas.openxmlformats.org/drawingml/2006/picture">
+                <pic:pic xmlns:pic="http://schemas.openxmlformats.org/drawingml/2006/picture">
+                  <pic:nvPicPr>
+                    <pic:cNvPr id="1" name=""/>
+                    <pic:cNvPicPr/>
+                  </pic:nvPicPr>
+                  <pic:blipFill>
+                    <a:blip r:embed="rId15"/>
+                    <a:stretch>
+                      <a:fillRect/>
+                    </a:stretch>
+                  </pic:blipFill>
+                  <pic:spPr>
+                    <a:xfrm>
+                      <a:off x="0" y="0"/>
+                      <a:ext cx="5943600" cy="4274820"/>
+                    </a:xfrm>
+                    <a:prstGeom prst="rect">
+                      <a:avLst/>
+                    </a:prstGeom>
+                    <a:ln>
+                      <a:solidFill>
+                        <a:schemeClr val="accent1"/>
+                      </a:solidFill>
+                    </a:ln>
+                  </pic:spPr>
+                </pic:pic>
+              </a:graphicData>
+            </a:graphic>
+          </wp:inline>
+        </w:drawing>
+      </w:r>
+    </w:p>
+    <w:p>
+      <w:r>
+        <w:t xml:space="preserve">Add below JSON format </w:t>
+      </w:r>
+      <w:r>
+        <w:t xml:space="preserve">attached </w:t>
+      </w:r>
+      <w:r>
+        <w:t>in the above Request Body.</w:t>
+      </w:r>
+    </w:p>
+    <w:p>
+      <w:pPr>
+        <w:ind w:left="2880" w:firstLine="720"/>
+      </w:pPr>
+      <w:r>
+        <w:object w:dxaOrig="1920" w:dyaOrig="810">
+          <v:shape id="_x0000_i1035" type="#_x0000_t75" style="width:95.8pt;height:40.7pt" o:ole="">
+            <v:imagedata r:id="rId16" o:title=""/>
+          </v:shape>
+          <o:OLEObject Type="Embed" ProgID="Package" ShapeID="_x0000_i1035" DrawAspect="Content" ObjectID="_1560174626" r:id="rId17"/>
+        </w:object>
+      </w:r>
+    </w:p>
+    <w:p>
+      <w:pPr>
+        <w:pStyle w:val="Heading2"/>
+        <w:keepNext w:val="0"/>
+        <w:keepLines w:val="0"/>
+        <w:pBdr>
+          <w:top w:val="single" w:sz="24" w:space="0" w:color="DEEAF6" w:themeColor="accent1" w:themeTint="33"/>
+          <w:left w:val="single" w:sz="24" w:space="0" w:color="DEEAF6" w:themeColor="accent1" w:themeTint="33"/>
+          <w:bottom w:val="single" w:sz="24" w:space="0" w:color="DEEAF6" w:themeColor="accent1" w:themeTint="33"/>
+          <w:right w:val="single" w:sz="24" w:space="0" w:color="DEEAF6" w:themeColor="accent1" w:themeTint="33"/>
+        </w:pBdr>
+        <w:shd w:val="clear" w:color="auto" w:fill="DEEAF6" w:themeFill="accent1" w:themeFillTint="33"/>
+        <w:spacing w:before="100" w:line="276" w:lineRule="auto"/>
+        <w:rPr>
+          <w:rFonts w:asciiTheme="minorHAnsi" w:eastAsiaTheme="minorEastAsia" w:hAnsiTheme="minorHAnsi" w:cstheme="minorBidi"/>
+          <w:caps/>
+          <w:noProof/>
+          <w:color w:val="auto"/>
+          <w:spacing w:val="15"/>
+          <w:sz w:val="20"/>
+          <w:szCs w:val="20"/>
+        </w:rPr>
+      </w:pPr>
+      <w:r>
+        <w:rPr>
+          <w:rFonts w:asciiTheme="minorHAnsi" w:eastAsiaTheme="minorEastAsia" w:hAnsiTheme="minorHAnsi" w:cstheme="minorBidi"/>
+          <w:caps/>
+          <w:noProof/>
+          <w:color w:val="auto"/>
+          <w:spacing w:val="15"/>
+          <w:sz w:val="20"/>
+          <w:szCs w:val="20"/>
+        </w:rPr>
+        <w:t xml:space="preserve">Create </w:t>
+      </w:r>
+      <w:r>
+        <w:rPr>
+          <w:rFonts w:asciiTheme="minorHAnsi" w:eastAsiaTheme="minorEastAsia" w:hAnsiTheme="minorHAnsi" w:cstheme="minorBidi"/>
+          <w:caps/>
+          <w:noProof/>
+          <w:color w:val="auto"/>
+          <w:spacing w:val="15"/>
+          <w:sz w:val="20"/>
+          <w:szCs w:val="20"/>
+        </w:rPr>
+        <w:t>API for Aggregation</w:t>
+      </w:r>
+    </w:p>
+    <w:p/>
+    <w:p>
+      <w:pPr>
+        <w:pStyle w:val="ListParagraph"/>
+        <w:numPr>
+          <w:ilvl w:val="0"/>
+          <w:numId w:val="6"/>
+        </w:numPr>
+      </w:pPr>
+      <w:r>
+        <w:t>Login to Azure Portal; navigate to respective resource group -&gt; API Management Service.</w:t>
+      </w:r>
+    </w:p>
+    <w:p>
+      <w:pPr>
+        <w:pStyle w:val="ListParagraph"/>
+        <w:numPr>
+          <w:ilvl w:val="0"/>
+          <w:numId w:val="6"/>
+        </w:numPr>
+      </w:pPr>
+      <w:r>
+        <w:t>Click on ‘APIs -Preview’</w:t>
+      </w:r>
+    </w:p>
+    <w:p>
+      <w:pPr>
+        <w:pStyle w:val="ListParagraph"/>
+        <w:numPr>
+          <w:ilvl w:val="0"/>
+          <w:numId w:val="6"/>
+        </w:numPr>
+      </w:pPr>
+      <w:r>
+        <w:t>Go to Publisher Portal.</w:t>
+      </w:r>
+      <w:bookmarkStart w:id="0" w:name="_GoBack"/>
+      <w:bookmarkEnd w:id="0"/>
+    </w:p>
+    <w:p>
+      <w:pPr>
+        <w:pStyle w:val="ListParagraph"/>
+        <w:numPr>
+          <w:ilvl w:val="0"/>
+          <w:numId w:val="6"/>
         </w:numPr>
       </w:pPr>
       <w:r>
@@ -114,7 +910,7 @@
         <w:pStyle w:val="ListParagraph"/>
         <w:numPr>
           <w:ilvl w:val="0"/>
-          <w:numId w:val="2"/>
+          <w:numId w:val="6"/>
         </w:numPr>
       </w:pPr>
       <w:r>
@@ -142,7 +938,7 @@
                     <pic:cNvPicPr/>
                   </pic:nvPicPr>
                   <pic:blipFill>
-                    <a:blip r:embed="rId8"/>
+                    <a:blip r:embed="rId18"/>
                     <a:stretch>
                       <a:fillRect/>
                     </a:stretch>
@@ -173,7 +969,7 @@
         <w:pStyle w:val="ListParagraph"/>
         <w:numPr>
           <w:ilvl w:val="0"/>
-          <w:numId w:val="2"/>
+          <w:numId w:val="6"/>
         </w:numPr>
       </w:pPr>
       <w:r>
@@ -202,7 +998,7 @@
                     <pic:cNvPicPr/>
                   </pic:nvPicPr>
                   <pic:blipFill>
-                    <a:blip r:embed="rId9"/>
+                    <a:blip r:embed="rId19"/>
                     <a:stretch>
                       <a:fillRect/>
                     </a:stretch>
@@ -233,7 +1029,7 @@
         <w:pStyle w:val="ListParagraph"/>
         <w:numPr>
           <w:ilvl w:val="0"/>
-          <w:numId w:val="2"/>
+          <w:numId w:val="6"/>
         </w:numPr>
       </w:pPr>
       <w:r>
@@ -261,7 +1057,7 @@
                     <pic:cNvPicPr/>
                   </pic:nvPicPr>
                   <pic:blipFill>
-                    <a:blip r:embed="rId10"/>
+                    <a:blip r:embed="rId20"/>
                     <a:stretch>
                       <a:fillRect/>
                     </a:stretch>
@@ -309,7 +1105,7 @@
                     <pic:cNvPicPr/>
                   </pic:nvPicPr>
                   <pic:blipFill>
-                    <a:blip r:embed="rId11"/>
+                    <a:blip r:embed="rId21"/>
                     <a:stretch>
                       <a:fillRect/>
                     </a:stretch>
@@ -727,7 +1523,7 @@
         <w:pStyle w:val="ListParagraph"/>
         <w:numPr>
           <w:ilvl w:val="0"/>
-          <w:numId w:val="2"/>
+          <w:numId w:val="6"/>
         </w:numPr>
       </w:pPr>
       <w:r>
@@ -758,7 +1554,7 @@
                     </pic:cNvPicPr>
                   </pic:nvPicPr>
                   <pic:blipFill>
-                    <a:blip r:embed="rId12">
+                    <a:blip r:embed="rId22">
                       <a:extLst>
                         <a:ext uri="{28A0092B-C50C-407E-A947-70E740481C1C}">
                           <a14:useLocalDpi xmlns:a14="http://schemas.microsoft.com/office/drawing/2010/main" val="0"/>
@@ -797,7 +1593,7 @@
         <w:pStyle w:val="ListParagraph"/>
         <w:numPr>
           <w:ilvl w:val="0"/>
-          <w:numId w:val="2"/>
+          <w:numId w:val="6"/>
         </w:numPr>
       </w:pPr>
       <w:r>
@@ -810,141 +1606,11 @@
       </w:pPr>
       <w:r>
         <w:object w:dxaOrig="2041" w:dyaOrig="811">
-          <v:shapetype id="_x0000_t75" coordsize="21600,21600" o:spt="75" o:preferrelative="t" path="m@4@5l@4@11@9@11@9@5xe" filled="f" stroked="f">
-            <v:stroke joinstyle="miter"/>
-            <v:formulas>
-              <v:f eqn="if lineDrawn pixelLineWidth 0"/>
-              <v:f eqn="sum @0 1 0"/>
-              <v:f eqn="sum 0 0 @1"/>
-              <v:f eqn="prod @2 1 2"/>
-              <v:f eqn="prod @3 21600 pixelWidth"/>
-              <v:f eqn="prod @3 21600 pixelHeight"/>
-              <v:f eqn="sum @0 0 1"/>
-              <v:f eqn="prod @6 1 2"/>
-              <v:f eqn="prod @7 21600 pixelWidth"/>
-              <v:f eqn="sum @8 21600 0"/>
-              <v:f eqn="prod @7 21600 pixelHeight"/>
-              <v:f eqn="sum @10 21600 0"/>
-            </v:formulas>
-            <v:path o:extrusionok="f" gradientshapeok="t" o:connecttype="rect"/>
-            <o:lock v:ext="edit" aspectratio="t"/>
-          </v:shapetype>
-          <v:shape id="_x0000_i1026" type="#_x0000_t75" style="width:102.05pt;height:40.7pt" o:ole="">
-            <v:imagedata r:id="rId13" o:title=""/>
+          <v:shape id="_x0000_i1025" type="#_x0000_t75" style="width:102.05pt;height:40.7pt" o:ole="">
+            <v:imagedata r:id="rId23" o:title=""/>
           </v:shape>
-          <o:OLEObject Type="Embed" ProgID="Package" ShapeID="_x0000_i1026" DrawAspect="Content" ObjectID="_1560093666" r:id="rId14"/>
+          <o:OLEObject Type="Embed" ProgID="Package" ShapeID="_x0000_i1025" DrawAspect="Content" ObjectID="_1560174627" r:id="rId24"/>
         </w:object>
-      </w:r>
-    </w:p>
-    <w:p>
-      <w:pPr>
-        <w:rPr>
-          <w:highlight w:val="yellow"/>
-        </w:rPr>
-      </w:pPr>
-      <w:r>
-        <w:rPr>
-          <w:highlight w:val="yellow"/>
-        </w:rPr>
-        <w:t xml:space="preserve">Note: </w:t>
-      </w:r>
-    </w:p>
-    <w:p>
-      <w:pPr>
-        <w:pStyle w:val="ListParagraph"/>
-        <w:numPr>
-          <w:ilvl w:val="1"/>
-          <w:numId w:val="2"/>
-        </w:numPr>
-      </w:pPr>
-      <w:r>
-        <w:t>In the above text file, before saving the policy, change the access token under policy &lt;set-header&gt; for JLL API.</w:t>
-      </w:r>
-    </w:p>
-    <w:p>
-      <w:pPr>
-        <w:pStyle w:val="ListParagraph"/>
-        <w:numPr>
-          <w:ilvl w:val="1"/>
-          <w:numId w:val="2"/>
-        </w:numPr>
-      </w:pPr>
-      <w:r>
-        <w:t>The JLL API for POST call to create work order:</w:t>
-      </w:r>
-    </w:p>
-    <w:p>
-      <w:pPr>
-        <w:ind w:left="1080" w:firstLine="720"/>
-        <w:rPr>
-          <w:rFonts w:ascii="Helvetica" w:hAnsi="Helvetica" w:cs="Helvetica"/>
-          <w:color w:val="505050"/>
-          <w:sz w:val="18"/>
-          <w:szCs w:val="18"/>
-          <w:shd w:val="clear" w:color="auto" w:fill="FAFAFA"/>
-        </w:rPr>
-      </w:pPr>
-      <w:hyperlink r:id="rId15" w:history="1">
-        <w:r>
-          <w:rPr>
-            <w:rStyle w:val="Hyperlink"/>
-            <w:rFonts w:ascii="Helvetica" w:hAnsi="Helvetica" w:cs="Helvetica"/>
-            <w:sz w:val="18"/>
-            <w:szCs w:val="18"/>
-            <w:highlight w:val="yellow"/>
-            <w:shd w:val="clear" w:color="auto" w:fill="FAFAFA"/>
-          </w:rPr>
-          <w:t>https://qa.jllapi.com/ifmintegration/maintain/v1/workorder/</w:t>
-        </w:r>
-      </w:hyperlink>
-      <w:bookmarkStart w:id="0" w:name="_GoBack"/>
-      <w:bookmarkEnd w:id="0"/>
-    </w:p>
-    <w:p>
-      <w:pPr>
-        <w:ind w:left="1080" w:firstLine="720"/>
-        <w:rPr>
-          <w:rFonts w:ascii="Helvetica" w:hAnsi="Helvetica" w:cs="Helvetica"/>
-          <w:color w:val="505050"/>
-          <w:sz w:val="18"/>
-          <w:szCs w:val="18"/>
-          <w:shd w:val="clear" w:color="auto" w:fill="FAFAFA"/>
-        </w:rPr>
-      </w:pPr>
-      <w:r>
-        <w:rPr>
-          <w:rFonts w:ascii="Helvetica" w:hAnsi="Helvetica" w:cs="Helvetica"/>
-          <w:color w:val="505050"/>
-          <w:sz w:val="18"/>
-          <w:szCs w:val="18"/>
-          <w:shd w:val="clear" w:color="auto" w:fill="FAFAFA"/>
-        </w:rPr>
-        <w:t>Below is the Request Body for JLL API:</w:t>
-      </w:r>
-    </w:p>
-    <w:p>
-      <w:pPr>
-        <w:ind w:left="2520" w:firstLine="720"/>
-      </w:pPr>
-      <w:r>
-        <w:object w:dxaOrig="2416" w:dyaOrig="811">
-          <v:shape id="_x0000_i1035" type="#_x0000_t75" style="width:120.85pt;height:40.7pt" o:ole="">
-            <v:imagedata r:id="rId16" o:title=""/>
-          </v:shape>
-          <o:OLEObject Type="Embed" ProgID="Package" ShapeID="_x0000_i1035" DrawAspect="Content" ObjectID="_1560093667" r:id="rId17"/>
-        </w:object>
-      </w:r>
-    </w:p>
-    <w:p>
-      <w:pPr>
-        <w:pStyle w:val="ListParagraph"/>
-        <w:numPr>
-          <w:ilvl w:val="0"/>
-          <w:numId w:val="2"/>
-        </w:numPr>
-      </w:pPr>
-      <w:r>
-        <w:t>The output JSON response of the aggregated API is as below:</w:t>
       </w:r>
     </w:p>
     <w:p>
@@ -954,98 +1620,18 @@
         <w:spacing w:before="40" w:after="40" w:line="240" w:lineRule="auto"/>
         <w:ind w:left="360"/>
         <w:rPr>
-          <w:b/>
-          <w:i/>
-          <w:highlight w:val="yellow"/>
-        </w:rPr>
-      </w:pPr>
-      <w:proofErr w:type="gramStart"/>
-      <w:r>
-        <w:rPr>
-          <w:b/>
-          <w:i/>
-          <w:highlight w:val="yellow"/>
-        </w:rPr>
-        <w:t>{ "</w:t>
-      </w:r>
-      <w:proofErr w:type="gramEnd"/>
-      <w:r>
-        <w:rPr>
-          <w:b/>
-          <w:i/>
-          <w:highlight w:val="yellow"/>
-        </w:rPr>
-        <w:t>data": { "</w:t>
-      </w:r>
-      <w:proofErr w:type="spellStart"/>
-      <w:r>
-        <w:rPr>
-          <w:b/>
-          <w:i/>
-          <w:highlight w:val="yellow"/>
-        </w:rPr>
-        <w:t>workSubtypeCode</w:t>
-      </w:r>
-      <w:proofErr w:type="spellEnd"/>
-      <w:r>
-        <w:rPr>
-          <w:b/>
-          <w:i/>
-          <w:highlight w:val="yellow"/>
-        </w:rPr>
-        <w:t>": "UDL1027554", "order": { "userId": "29:1FnE-gdUEBY5j8vY7LKYtgrWLLvOzuLHAN5VbegVP7trngAmaxfqWHX7g46x1f-2F", "workOrderId": "MQA21260444-1" } }, "status": { "</w:t>
-      </w:r>
-      <w:proofErr w:type="spellStart"/>
-      <w:r>
-        <w:rPr>
-          <w:b/>
-          <w:i/>
-          <w:highlight w:val="yellow"/>
-        </w:rPr>
-        <w:t>statusCode</w:t>
-      </w:r>
-      <w:proofErr w:type="spellEnd"/>
-      <w:r>
-        <w:rPr>
-          <w:b/>
-          <w:i/>
-          <w:highlight w:val="yellow"/>
-        </w:rPr>
-        <w:t xml:space="preserve">": "", "message": "Order Placed Successfully", "code": "200" } } </w:t>
-      </w:r>
-    </w:p>
-    <w:p>
-      <w:pPr>
-        <w:autoSpaceDE w:val="0"/>
-        <w:autoSpaceDN w:val="0"/>
-        <w:spacing w:before="40" w:after="40" w:line="240" w:lineRule="auto"/>
-        <w:ind w:left="360"/>
-        <w:rPr>
-          <w:b/>
-          <w:i/>
-          <w:highlight w:val="yellow"/>
-        </w:rPr>
-      </w:pPr>
-    </w:p>
-    <w:p>
-      <w:pPr>
-        <w:autoSpaceDE w:val="0"/>
-        <w:autoSpaceDN w:val="0"/>
-        <w:spacing w:before="40" w:after="40" w:line="240" w:lineRule="auto"/>
-        <w:ind w:left="360"/>
-        <w:rPr>
           <w:highlight w:val="yellow"/>
         </w:rPr>
       </w:pPr>
     </w:p>
     <w:p/>
     <w:sectPr>
-      <w:headerReference w:type="even" r:id="rId18"/>
-      <w:headerReference w:type="default" r:id="rId19"/>
-      <w:footerReference w:type="even" r:id="rId20"/>
-      <w:footerReference w:type="default" r:id="rId21"/>
-      <w:headerReference w:type="first" r:id="rId22"/>
-      <w:footerReference w:type="first" r:id="rId23"/>
+      <w:headerReference w:type="even" r:id="rId25"/>
+      <w:headerReference w:type="default" r:id="rId26"/>
+      <w:footerReference w:type="even" r:id="rId27"/>
+      <w:footerReference w:type="default" r:id="rId28"/>
+      <w:headerReference w:type="first" r:id="rId29"/>
+      <w:footerReference w:type="first" r:id="rId30"/>
       <w:pgSz w:w="12240" w:h="15840"/>
       <w:pgMar w:top="1440" w:right="1440" w:bottom="1440" w:left="1440" w:header="720" w:footer="720" w:gutter="0"/>
       <w:cols w:space="720"/>
@@ -1168,6 +1754,92 @@
 <file path=word/numbering.xml><?xml version="1.0" encoding="utf-8"?>
 <w:numbering xmlns:wpc="http://schemas.microsoft.com/office/word/2010/wordprocessingCanvas" xmlns:cx="http://schemas.microsoft.com/office/drawing/2014/chartex" xmlns:cx1="http://schemas.microsoft.com/office/drawing/2015/9/8/chartex" xmlns:mc="http://schemas.openxmlformats.org/markup-compatibility/2006" xmlns:o="urn:schemas-microsoft-com:office:office" xmlns:r="http://schemas.openxmlformats.org/officeDocument/2006/relationships" xmlns:m="http://schemas.openxmlformats.org/officeDocument/2006/math" xmlns:v="urn:schemas-microsoft-com:vml" xmlns:wp14="http://schemas.microsoft.com/office/word/2010/wordprocessingDrawing" xmlns:wp="http://schemas.openxmlformats.org/drawingml/2006/wordprocessingDrawing" xmlns:w10="urn:schemas-microsoft-com:office:word" xmlns:w="http://schemas.openxmlformats.org/wordprocessingml/2006/main" xmlns:w14="http://schemas.microsoft.com/office/word/2010/wordml" xmlns:w15="http://schemas.microsoft.com/office/word/2012/wordml" xmlns:w16se="http://schemas.microsoft.com/office/word/2015/wordml/symex" xmlns:wpg="http://schemas.microsoft.com/office/word/2010/wordprocessingGroup" xmlns:wpi="http://schemas.microsoft.com/office/word/2010/wordprocessingInk" xmlns:wne="http://schemas.microsoft.com/office/word/2006/wordml" xmlns:wps="http://schemas.microsoft.com/office/word/2010/wordprocessingShape" mc:Ignorable="w14 w15 w16se wp14">
   <w:abstractNum w:abstractNumId="0" w15:restartNumberingAfterBreak="0">
+    <w:nsid w:val="04E90654"/>
+    <w:multiLevelType w:val="hybridMultilevel"/>
+    <w:tmpl w:val="ECB8FA86"/>
+    <w:lvl w:ilvl="0" w:tplc="0409000F">
+      <w:start w:val="1"/>
+      <w:numFmt w:val="decimal"/>
+      <w:lvlText w:val="%1."/>
+      <w:lvlJc w:val="left"/>
+      <w:pPr>
+        <w:ind w:left="720" w:hanging="360"/>
+      </w:pPr>
+    </w:lvl>
+    <w:lvl w:ilvl="1" w:tplc="04090019">
+      <w:start w:val="1"/>
+      <w:numFmt w:val="lowerLetter"/>
+      <w:lvlText w:val="%2."/>
+      <w:lvlJc w:val="left"/>
+      <w:pPr>
+        <w:ind w:left="1440" w:hanging="360"/>
+      </w:pPr>
+    </w:lvl>
+    <w:lvl w:ilvl="2" w:tplc="0409001B" w:tentative="1">
+      <w:start w:val="1"/>
+      <w:numFmt w:val="lowerRoman"/>
+      <w:lvlText w:val="%3."/>
+      <w:lvlJc w:val="right"/>
+      <w:pPr>
+        <w:ind w:left="2160" w:hanging="180"/>
+      </w:pPr>
+    </w:lvl>
+    <w:lvl w:ilvl="3" w:tplc="0409000F" w:tentative="1">
+      <w:start w:val="1"/>
+      <w:numFmt w:val="decimal"/>
+      <w:lvlText w:val="%4."/>
+      <w:lvlJc w:val="left"/>
+      <w:pPr>
+        <w:ind w:left="2880" w:hanging="360"/>
+      </w:pPr>
+    </w:lvl>
+    <w:lvl w:ilvl="4" w:tplc="04090019" w:tentative="1">
+      <w:start w:val="1"/>
+      <w:numFmt w:val="lowerLetter"/>
+      <w:lvlText w:val="%5."/>
+      <w:lvlJc w:val="left"/>
+      <w:pPr>
+        <w:ind w:left="3600" w:hanging="360"/>
+      </w:pPr>
+    </w:lvl>
+    <w:lvl w:ilvl="5" w:tplc="0409001B" w:tentative="1">
+      <w:start w:val="1"/>
+      <w:numFmt w:val="lowerRoman"/>
+      <w:lvlText w:val="%6."/>
+      <w:lvlJc w:val="right"/>
+      <w:pPr>
+        <w:ind w:left="4320" w:hanging="180"/>
+      </w:pPr>
+    </w:lvl>
+    <w:lvl w:ilvl="6" w:tplc="0409000F" w:tentative="1">
+      <w:start w:val="1"/>
+      <w:numFmt w:val="decimal"/>
+      <w:lvlText w:val="%7."/>
+      <w:lvlJc w:val="left"/>
+      <w:pPr>
+        <w:ind w:left="5040" w:hanging="360"/>
+      </w:pPr>
+    </w:lvl>
+    <w:lvl w:ilvl="7" w:tplc="04090019" w:tentative="1">
+      <w:start w:val="1"/>
+      <w:numFmt w:val="lowerLetter"/>
+      <w:lvlText w:val="%8."/>
+      <w:lvlJc w:val="left"/>
+      <w:pPr>
+        <w:ind w:left="5760" w:hanging="360"/>
+      </w:pPr>
+    </w:lvl>
+    <w:lvl w:ilvl="8" w:tplc="0409001B" w:tentative="1">
+      <w:start w:val="1"/>
+      <w:numFmt w:val="lowerRoman"/>
+      <w:lvlText w:val="%9."/>
+      <w:lvlJc w:val="right"/>
+      <w:pPr>
+        <w:ind w:left="6480" w:hanging="180"/>
+      </w:pPr>
+    </w:lvl>
+  </w:abstractNum>
+  <w:abstractNum w:abstractNumId="1" w15:restartNumberingAfterBreak="0">
     <w:nsid w:val="294D268A"/>
     <w:multiLevelType w:val="hybridMultilevel"/>
     <w:tmpl w:val="77765F78"/>
@@ -1253,10 +1925,10 @@
       </w:pPr>
     </w:lvl>
   </w:abstractNum>
-  <w:abstractNum w:abstractNumId="1" w15:restartNumberingAfterBreak="0">
-    <w:nsid w:val="34E14FAD"/>
+  <w:abstractNum w:abstractNumId="2" w15:restartNumberingAfterBreak="0">
+    <w:nsid w:val="3096338B"/>
     <w:multiLevelType w:val="hybridMultilevel"/>
-    <w:tmpl w:val="8E6C56D6"/>
+    <w:tmpl w:val="ECB8FA86"/>
     <w:lvl w:ilvl="0" w:tplc="0409000F">
       <w:start w:val="1"/>
       <w:numFmt w:val="decimal"/>
@@ -1339,7 +2011,93 @@
       </w:pPr>
     </w:lvl>
   </w:abstractNum>
-  <w:abstractNum w:abstractNumId="2" w15:restartNumberingAfterBreak="0">
+  <w:abstractNum w:abstractNumId="3" w15:restartNumberingAfterBreak="0">
+    <w:nsid w:val="34E14FAD"/>
+    <w:multiLevelType w:val="hybridMultilevel"/>
+    <w:tmpl w:val="16F03E84"/>
+    <w:lvl w:ilvl="0" w:tplc="0409000F">
+      <w:start w:val="1"/>
+      <w:numFmt w:val="decimal"/>
+      <w:lvlText w:val="%1."/>
+      <w:lvlJc w:val="left"/>
+      <w:pPr>
+        <w:ind w:left="720" w:hanging="360"/>
+      </w:pPr>
+    </w:lvl>
+    <w:lvl w:ilvl="1" w:tplc="04090019">
+      <w:start w:val="1"/>
+      <w:numFmt w:val="lowerLetter"/>
+      <w:lvlText w:val="%2."/>
+      <w:lvlJc w:val="left"/>
+      <w:pPr>
+        <w:ind w:left="1440" w:hanging="360"/>
+      </w:pPr>
+    </w:lvl>
+    <w:lvl w:ilvl="2" w:tplc="0409001B" w:tentative="1">
+      <w:start w:val="1"/>
+      <w:numFmt w:val="lowerRoman"/>
+      <w:lvlText w:val="%3."/>
+      <w:lvlJc w:val="right"/>
+      <w:pPr>
+        <w:ind w:left="2160" w:hanging="180"/>
+      </w:pPr>
+    </w:lvl>
+    <w:lvl w:ilvl="3" w:tplc="0409000F" w:tentative="1">
+      <w:start w:val="1"/>
+      <w:numFmt w:val="decimal"/>
+      <w:lvlText w:val="%4."/>
+      <w:lvlJc w:val="left"/>
+      <w:pPr>
+        <w:ind w:left="2880" w:hanging="360"/>
+      </w:pPr>
+    </w:lvl>
+    <w:lvl w:ilvl="4" w:tplc="04090019" w:tentative="1">
+      <w:start w:val="1"/>
+      <w:numFmt w:val="lowerLetter"/>
+      <w:lvlText w:val="%5."/>
+      <w:lvlJc w:val="left"/>
+      <w:pPr>
+        <w:ind w:left="3600" w:hanging="360"/>
+      </w:pPr>
+    </w:lvl>
+    <w:lvl w:ilvl="5" w:tplc="0409001B" w:tentative="1">
+      <w:start w:val="1"/>
+      <w:numFmt w:val="lowerRoman"/>
+      <w:lvlText w:val="%6."/>
+      <w:lvlJc w:val="right"/>
+      <w:pPr>
+        <w:ind w:left="4320" w:hanging="180"/>
+      </w:pPr>
+    </w:lvl>
+    <w:lvl w:ilvl="6" w:tplc="0409000F" w:tentative="1">
+      <w:start w:val="1"/>
+      <w:numFmt w:val="decimal"/>
+      <w:lvlText w:val="%7."/>
+      <w:lvlJc w:val="left"/>
+      <w:pPr>
+        <w:ind w:left="5040" w:hanging="360"/>
+      </w:pPr>
+    </w:lvl>
+    <w:lvl w:ilvl="7" w:tplc="04090019" w:tentative="1">
+      <w:start w:val="1"/>
+      <w:numFmt w:val="lowerLetter"/>
+      <w:lvlText w:val="%8."/>
+      <w:lvlJc w:val="left"/>
+      <w:pPr>
+        <w:ind w:left="5760" w:hanging="360"/>
+      </w:pPr>
+    </w:lvl>
+    <w:lvl w:ilvl="8" w:tplc="0409001B" w:tentative="1">
+      <w:start w:val="1"/>
+      <w:numFmt w:val="lowerRoman"/>
+      <w:lvlText w:val="%9."/>
+      <w:lvlJc w:val="right"/>
+      <w:pPr>
+        <w:ind w:left="6480" w:hanging="180"/>
+      </w:pPr>
+    </w:lvl>
+  </w:abstractNum>
+  <w:abstractNum w:abstractNumId="4" w15:restartNumberingAfterBreak="0">
     <w:nsid w:val="39F1211F"/>
     <w:multiLevelType w:val="hybridMultilevel"/>
     <w:tmpl w:val="98FEE05E"/>
@@ -1425,7 +2183,7 @@
       </w:pPr>
     </w:lvl>
   </w:abstractNum>
-  <w:abstractNum w:abstractNumId="3" w15:restartNumberingAfterBreak="0">
+  <w:abstractNum w:abstractNumId="5" w15:restartNumberingAfterBreak="0">
     <w:nsid w:val="3FA14F0F"/>
     <w:multiLevelType w:val="hybridMultilevel"/>
     <w:tmpl w:val="8C2028EC"/>
@@ -1512,16 +2270,22 @@
     </w:lvl>
   </w:abstractNum>
   <w:num w:numId="1">
-    <w:abstractNumId w:val="0"/>
+    <w:abstractNumId w:val="1"/>
   </w:num>
   <w:num w:numId="2">
-    <w:abstractNumId w:val="1"/>
+    <w:abstractNumId w:val="3"/>
   </w:num>
   <w:num w:numId="3">
-    <w:abstractNumId w:val="3"/>
+    <w:abstractNumId w:val="5"/>
   </w:num>
   <w:num w:numId="4">
+    <w:abstractNumId w:val="4"/>
+  </w:num>
+  <w:num w:numId="5">
     <w:abstractNumId w:val="2"/>
+  </w:num>
+  <w:num w:numId="6">
+    <w:abstractNumId w:val="0"/>
   </w:num>
 </w:numbering>
 </file>
@@ -1946,6 +2710,28 @@
       <w:spacing w:val="15"/>
     </w:rPr>
   </w:style>
+  <w:style w:type="paragraph" w:styleId="Heading2">
+    <w:name w:val="heading 2"/>
+    <w:basedOn w:val="Normal"/>
+    <w:next w:val="Normal"/>
+    <w:link w:val="Heading2Char"/>
+    <w:uiPriority w:val="9"/>
+    <w:unhideWhenUsed/>
+    <w:qFormat/>
+    <w:rsid w:val="00A11C56"/>
+    <w:pPr>
+      <w:keepNext/>
+      <w:keepLines/>
+      <w:spacing w:before="40" w:after="0"/>
+      <w:outlineLvl w:val="1"/>
+    </w:pPr>
+    <w:rPr>
+      <w:rFonts w:asciiTheme="majorHAnsi" w:eastAsiaTheme="majorEastAsia" w:hAnsiTheme="majorHAnsi" w:cstheme="majorBidi"/>
+      <w:color w:val="2E74B5" w:themeColor="accent1" w:themeShade="BF"/>
+      <w:sz w:val="26"/>
+      <w:szCs w:val="26"/>
+    </w:rPr>
+  </w:style>
   <w:style w:type="character" w:default="1" w:styleId="DefaultParagraphFont">
     <w:name w:val="Default Paragraph Font"/>
     <w:uiPriority w:val="1"/>
@@ -2051,6 +2837,19 @@
     <w:rPr>
       <w:color w:val="0563C1" w:themeColor="hyperlink"/>
       <w:u w:val="single"/>
+    </w:rPr>
+  </w:style>
+  <w:style w:type="character" w:customStyle="1" w:styleId="Heading2Char">
+    <w:name w:val="Heading 2 Char"/>
+    <w:basedOn w:val="DefaultParagraphFont"/>
+    <w:link w:val="Heading2"/>
+    <w:uiPriority w:val="9"/>
+    <w:rsid w:val="00A11C56"/>
+    <w:rPr>
+      <w:rFonts w:asciiTheme="majorHAnsi" w:eastAsiaTheme="majorEastAsia" w:hAnsiTheme="majorHAnsi" w:cstheme="majorBidi"/>
+      <w:color w:val="2E74B5" w:themeColor="accent1" w:themeShade="BF"/>
+      <w:sz w:val="26"/>
+      <w:szCs w:val="26"/>
     </w:rPr>
   </w:style>
 </w:styles>

</xml_diff>